<commit_message>
Added some comments to the brainstorm list
</commit_message>
<xml_diff>
--- a/Master Brainstorming List.docx
+++ b/Master Brainstorming List.docx
@@ -92,8 +92,6 @@
       <w:r>
         <w:t>ow their printer out the window!</w:t>
       </w:r>
-      <w:bookmarkStart w:id="0" w:name="_GoBack"/>
-      <w:bookmarkEnd w:id="0"/>
     </w:p>
     <w:p/>
     <w:p>
@@ -120,9 +118,33 @@
       <w:r>
         <w:t>)</w:t>
       </w:r>
-      <w:r>
-        <w:br/>
+    </w:p>
+    <w:p>
+      <w:pPr>
+        <w:pStyle w:val="ListParagraph"/>
+        <w:numPr>
+          <w:ilvl w:val="0"/>
+          <w:numId w:val="1"/>
+        </w:numPr>
+      </w:pPr>
+      <w:r>
+        <w:t xml:space="preserve">If we did the </w:t>
+      </w:r>
+      <w:proofErr w:type="spellStart"/>
+      <w:r>
+        <w:t>greybender</w:t>
+      </w:r>
+      <w:proofErr w:type="spellEnd"/>
+      <w:r>
+        <w:t xml:space="preserve"> thing having some type of super (akin to avatar state), hyper contrast would work perfectly</w:t>
+      </w:r>
+    </w:p>
+    <w:p>
+      <w:r>
         <w:t>10 second gameplay</w:t>
+      </w:r>
+      <w:r>
+        <w:t xml:space="preserve"> – would rather not do this one</w:t>
       </w:r>
       <w:r>
         <w:br/>
@@ -141,6 +163,9 @@
         <w:t>Turn Based</w:t>
       </w:r>
       <w:r>
+        <w:t xml:space="preserve"> – can’t be turn based if we do bullet hell</w:t>
+      </w:r>
+      <w:r>
         <w:br/>
         <w:t>Real Time</w:t>
       </w:r>
@@ -149,6 +174,9 @@
         <w:t>Stop Time</w:t>
       </w:r>
       <w:r>
+        <w:t xml:space="preserve"> </w:t>
+      </w:r>
+      <w:r>
         <w:br/>
         <w:t>Puzzle</w:t>
       </w:r>
@@ -161,8 +189,14 @@
         <w:t>Levels or Continuous</w:t>
       </w:r>
       <w:r>
+        <w:t xml:space="preserve"> – continuous would be better, wouldn’t need to design actual levels</w:t>
+      </w:r>
+      <w:r>
         <w:br/>
         <w:t>RPG</w:t>
+      </w:r>
+      <w:r>
+        <w:t xml:space="preserve"> – mixed feelings about this, skills/abilities can be a bitch to balance</w:t>
       </w:r>
       <w:r>
         <w:br/>
@@ -189,6 +223,26 @@
         <w:t>Top Down</w:t>
       </w:r>
       <w:r>
+        <w:t xml:space="preserve"> – if bullet hell, would prefer it like this (or 3d and 3</w:t>
+      </w:r>
+      <w:r>
+        <w:rPr>
+          <w:vertAlign w:val="superscript"/>
+        </w:rPr>
+        <w:t>rd</w:t>
+      </w:r>
+      <w:r>
+        <w:t xml:space="preserve"> person </w:t>
+      </w:r>
+      <w:proofErr w:type="gramStart"/>
+      <w:r>
+        <w:t>cause</w:t>
+      </w:r>
+      <w:proofErr w:type="gramEnd"/>
+      <w:r>
+        <w:t xml:space="preserve"> that’d be neat)</w:t>
+      </w:r>
+      <w:r>
         <w:br/>
         <w:t>Side Sc</w:t>
       </w:r>
@@ -204,38 +258,44 @@
         <w:t>Platform or Flight</w:t>
       </w:r>
       <w:r>
+        <w:t xml:space="preserve"> – flight if 3d</w:t>
+      </w:r>
+      <w:r>
         <w:br/>
         <w:t>Isometric</w:t>
       </w:r>
       <w:r>
         <w:br/>
-      </w:r>
-      <w:r>
         <w:t>Third Person</w:t>
       </w:r>
       <w:r>
         <w:br/>
       </w:r>
       <w:r>
-        <w:t xml:space="preserve">Zoom Level for </w:t>
-      </w:r>
-      <w:proofErr w:type="gramStart"/>
-      <w:r>
-        <w:t>all of</w:t>
-      </w:r>
-      <w:proofErr w:type="gramEnd"/>
-      <w:r>
-        <w:t xml:space="preserve"> the above</w:t>
+        <w:lastRenderedPageBreak/>
+        <w:t>Zoom Level for all of the above</w:t>
       </w:r>
       <w:r>
         <w:br/>
         <w:t>First Person</w:t>
       </w:r>
       <w:r>
+        <w:t xml:space="preserve"> - nah</w:t>
+      </w:r>
+      <w:r>
         <w:br/>
       </w:r>
       <w:r>
         <w:t>3d? Maybe ambitious</w:t>
+      </w:r>
+      <w:r>
+        <w:t xml:space="preserve"> – unity handles this well, </w:t>
+      </w:r>
+      <w:r>
+        <w:t>if</w:t>
+      </w:r>
+      <w:r>
+        <w:t xml:space="preserve"> we don’t mess with the camera too much.</w:t>
       </w:r>
     </w:p>
     <w:p>
@@ -243,7 +303,6 @@
         <w:rPr>
           <w:rStyle w:val="Heading3Char"/>
         </w:rPr>
-        <w:lastRenderedPageBreak/>
         <w:t>Environment</w:t>
       </w:r>
       <w:r>
@@ -258,10 +317,16 @@
         <w:t>s</w:t>
       </w:r>
       <w:r>
+        <w:t xml:space="preserve"> - nah</w:t>
+      </w:r>
+      <w:r>
         <w:br/>
         <w:t>Farm</w:t>
       </w:r>
       <w:r>
+        <w:t xml:space="preserve"> - nah</w:t>
+      </w:r>
+      <w:r>
         <w:br/>
         <w:t>Forest</w:t>
       </w:r>
@@ -274,6 +339,9 @@
         <w:t>School</w:t>
       </w:r>
       <w:r>
+        <w:t xml:space="preserve"> -already here enough</w:t>
+      </w:r>
+      <w:r>
         <w:br/>
         <w:t>Castle</w:t>
       </w:r>
@@ -307,6 +375,9 @@
         <w:t>Branches :p</w:t>
       </w:r>
       <w:proofErr w:type="gramEnd"/>
+      <w:r>
+        <w:t xml:space="preserve"> if only.</w:t>
+      </w:r>
       <w:r>
         <w:br/>
         <w:t>Small/Miniature</w:t>
@@ -354,12 +425,19 @@
         <w:t>School Supplies</w:t>
       </w:r>
       <w:r>
+        <w:t xml:space="preserve"> -STAPLER! STAPLER! STAPLER!</w:t>
+      </w:r>
+      <w:r>
         <w:br/>
         <w:t>Light</w:t>
       </w:r>
       <w:r>
         <w:br/>
         <w:t>Ink</w:t>
+      </w:r>
+      <w:r>
+        <w:br/>
+        <w:t>The power of dank memes</w:t>
       </w:r>
     </w:p>
     <w:p>
@@ -388,6 +466,17 @@
         <w:t>Steam Punk/Clockwork</w:t>
       </w:r>
       <w:r>
+        <w:t xml:space="preserve"> – </w:t>
+      </w:r>
+      <w:proofErr w:type="spellStart"/>
+      <w:r>
+        <w:t>pls</w:t>
+      </w:r>
+      <w:proofErr w:type="spellEnd"/>
+      <w:r>
+        <w:t xml:space="preserve"> no</w:t>
+      </w:r>
+      <w:r>
         <w:br/>
         <w:t>Modern</w:t>
       </w:r>
@@ -428,6 +517,9 @@
         <w:t xml:space="preserve"> stuck on Grey themed so far)</w:t>
       </w:r>
       <w:r>
+        <w:t xml:space="preserve"> – morally grey characters would be great, but that means writing one</w:t>
+      </w:r>
+      <w:r>
         <w:br/>
       </w:r>
       <w:r>
@@ -445,11 +537,17 @@
         <w:t>Boredom</w:t>
       </w:r>
       <w:r>
+        <w:t xml:space="preserve"> – with greyscale this would be kind of amazing</w:t>
+      </w:r>
+      <w:r>
         <w:br/>
         <w:t>Pacifism</w:t>
       </w:r>
       <w:r>
         <w:br/>
+      </w:r>
+      <w:r>
+        <w:lastRenderedPageBreak/>
         <w:t>Quiet</w:t>
       </w:r>
       <w:r>
@@ -470,7 +568,6 @@
         <w:rPr>
           <w:rStyle w:val="Heading3Char"/>
         </w:rPr>
-        <w:lastRenderedPageBreak/>
         <w:t>Potential Playable/</w:t>
       </w:r>
       <w:r>
@@ -523,16 +620,32 @@
       </w:r>
       <w:proofErr w:type="spellEnd"/>
       <w:r>
-        <w:t xml:space="preserve"> building this one even if we don’t use it. Got a good idea)</w:t>
+        <w:t xml:space="preserve"> building this one even if we don’t use it. Got </w:t>
+      </w:r>
+      <w:proofErr w:type="gramStart"/>
+      <w:r>
+        <w:t>a good idea</w:t>
+      </w:r>
+      <w:proofErr w:type="gramEnd"/>
+      <w:r>
+        <w:t>)</w:t>
       </w:r>
       <w:r>
         <w:br/>
         <w:t>Black, The Grayscale</w:t>
       </w:r>
       <w:r>
+        <w:t xml:space="preserve"> – personal favorite</w:t>
+      </w:r>
+      <w:r>
         <w:br/>
         <w:t>Bleat-Bert the Wonder Goat</w:t>
       </w:r>
+      <w:r>
+        <w:t xml:space="preserve"> – contending with black.</w:t>
+      </w:r>
+      <w:bookmarkStart w:id="0" w:name="_GoBack"/>
+      <w:bookmarkEnd w:id="0"/>
     </w:p>
     <w:p>
       <w:r>
@@ -552,6 +665,9 @@
         <w:t>Grey Nation</w:t>
       </w:r>
       <w:r>
+        <w:t xml:space="preserve"> – but which grey?</w:t>
+      </w:r>
+      <w:r>
         <w:br/>
       </w:r>
       <w:r>
@@ -602,6 +718,9 @@
       </w:r>
       <w:r>
         <w:br/>
+      </w:r>
+      <w:r>
+        <w:t>Cube. Everything is cubes.</w:t>
       </w:r>
     </w:p>
     <w:sectPr>
@@ -612,6 +731,126 @@
     </w:sectPr>
   </w:body>
 </w:document>
+</file>
+
+<file path=word/numbering.xml><?xml version="1.0" encoding="utf-8"?>
+<w:numbering xmlns:wpc="http://schemas.microsoft.com/office/word/2010/wordprocessingCanvas" xmlns:cx="http://schemas.microsoft.com/office/drawing/2014/chartex" xmlns:cx1="http://schemas.microsoft.com/office/drawing/2015/9/8/chartex" xmlns:cx2="http://schemas.microsoft.com/office/drawing/2015/10/21/chartex" xmlns:cx3="http://schemas.microsoft.com/office/drawing/2016/5/9/chartex" xmlns:cx4="http://schemas.microsoft.com/office/drawing/2016/5/10/chartex" xmlns:cx5="http://schemas.microsoft.com/office/drawing/2016/5/11/chartex" xmlns:cx6="http://schemas.microsoft.com/office/drawing/2016/5/12/chartex" xmlns:cx7="http://schemas.microsoft.com/office/drawing/2016/5/13/chartex" xmlns:cx8="http://schemas.microsoft.com/office/drawing/2016/5/14/chartex" xmlns:mc="http://schemas.openxmlformats.org/markup-compatibility/2006" xmlns:aink="http://schemas.microsoft.com/office/drawing/2016/ink" xmlns:am3d="http://schemas.microsoft.com/office/drawing/2017/model3d" xmlns:o="urn:schemas-microsoft-com:office:office" xmlns:r="http://schemas.openxmlformats.org/officeDocument/2006/relationships" xmlns:m="http://schemas.openxmlformats.org/officeDocument/2006/math" xmlns:v="urn:schemas-microsoft-com:vml" xmlns:wp14="http://schemas.microsoft.com/office/word/2010/wordprocessingDrawing" xmlns:wp="http://schemas.openxmlformats.org/drawingml/2006/wordprocessingDrawing" xmlns:w10="urn:schemas-microsoft-com:office:word" xmlns:w="http://schemas.openxmlformats.org/wordprocessingml/2006/main" xmlns:w14="http://schemas.microsoft.com/office/word/2010/wordml" xmlns:w15="http://schemas.microsoft.com/office/word/2012/wordml" xmlns:w16cid="http://schemas.microsoft.com/office/word/2016/wordml/cid" xmlns:w16se="http://schemas.microsoft.com/office/word/2015/wordml/symex" xmlns:wpg="http://schemas.microsoft.com/office/word/2010/wordprocessingGroup" xmlns:wpi="http://schemas.microsoft.com/office/word/2010/wordprocessingInk" xmlns:wne="http://schemas.microsoft.com/office/word/2006/wordml" xmlns:wps="http://schemas.microsoft.com/office/word/2010/wordprocessingShape" mc:Ignorable="w14 w15 w16se w16cid wp14">
+  <w:abstractNum w:abstractNumId="0" w15:restartNumberingAfterBreak="0">
+    <w:nsid w:val="165F73EA"/>
+    <w:multiLevelType w:val="hybridMultilevel"/>
+    <w:tmpl w:val="580C531A"/>
+    <w:lvl w:ilvl="0" w:tplc="1D9C3B46">
+      <w:numFmt w:val="bullet"/>
+      <w:lvlText w:val="-"/>
+      <w:lvlJc w:val="left"/>
+      <w:pPr>
+        <w:ind w:left="720" w:hanging="360"/>
+      </w:pPr>
+      <w:rPr>
+        <w:rFonts w:ascii="Calibri" w:eastAsiaTheme="minorHAnsi" w:hAnsi="Calibri" w:cs="Calibri" w:hint="default"/>
+      </w:rPr>
+    </w:lvl>
+    <w:lvl w:ilvl="1" w:tplc="10090003" w:tentative="1">
+      <w:start w:val="1"/>
+      <w:numFmt w:val="bullet"/>
+      <w:lvlText w:val="o"/>
+      <w:lvlJc w:val="left"/>
+      <w:pPr>
+        <w:ind w:left="1440" w:hanging="360"/>
+      </w:pPr>
+      <w:rPr>
+        <w:rFonts w:ascii="Courier New" w:hAnsi="Courier New" w:cs="Courier New" w:hint="default"/>
+      </w:rPr>
+    </w:lvl>
+    <w:lvl w:ilvl="2" w:tplc="10090005" w:tentative="1">
+      <w:start w:val="1"/>
+      <w:numFmt w:val="bullet"/>
+      <w:lvlText w:val=""/>
+      <w:lvlJc w:val="left"/>
+      <w:pPr>
+        <w:ind w:left="2160" w:hanging="360"/>
+      </w:pPr>
+      <w:rPr>
+        <w:rFonts w:ascii="Wingdings" w:hAnsi="Wingdings" w:hint="default"/>
+      </w:rPr>
+    </w:lvl>
+    <w:lvl w:ilvl="3" w:tplc="10090001" w:tentative="1">
+      <w:start w:val="1"/>
+      <w:numFmt w:val="bullet"/>
+      <w:lvlText w:val=""/>
+      <w:lvlJc w:val="left"/>
+      <w:pPr>
+        <w:ind w:left="2880" w:hanging="360"/>
+      </w:pPr>
+      <w:rPr>
+        <w:rFonts w:ascii="Symbol" w:hAnsi="Symbol" w:hint="default"/>
+      </w:rPr>
+    </w:lvl>
+    <w:lvl w:ilvl="4" w:tplc="10090003" w:tentative="1">
+      <w:start w:val="1"/>
+      <w:numFmt w:val="bullet"/>
+      <w:lvlText w:val="o"/>
+      <w:lvlJc w:val="left"/>
+      <w:pPr>
+        <w:ind w:left="3600" w:hanging="360"/>
+      </w:pPr>
+      <w:rPr>
+        <w:rFonts w:ascii="Courier New" w:hAnsi="Courier New" w:cs="Courier New" w:hint="default"/>
+      </w:rPr>
+    </w:lvl>
+    <w:lvl w:ilvl="5" w:tplc="10090005" w:tentative="1">
+      <w:start w:val="1"/>
+      <w:numFmt w:val="bullet"/>
+      <w:lvlText w:val=""/>
+      <w:lvlJc w:val="left"/>
+      <w:pPr>
+        <w:ind w:left="4320" w:hanging="360"/>
+      </w:pPr>
+      <w:rPr>
+        <w:rFonts w:ascii="Wingdings" w:hAnsi="Wingdings" w:hint="default"/>
+      </w:rPr>
+    </w:lvl>
+    <w:lvl w:ilvl="6" w:tplc="10090001" w:tentative="1">
+      <w:start w:val="1"/>
+      <w:numFmt w:val="bullet"/>
+      <w:lvlText w:val=""/>
+      <w:lvlJc w:val="left"/>
+      <w:pPr>
+        <w:ind w:left="5040" w:hanging="360"/>
+      </w:pPr>
+      <w:rPr>
+        <w:rFonts w:ascii="Symbol" w:hAnsi="Symbol" w:hint="default"/>
+      </w:rPr>
+    </w:lvl>
+    <w:lvl w:ilvl="7" w:tplc="10090003" w:tentative="1">
+      <w:start w:val="1"/>
+      <w:numFmt w:val="bullet"/>
+      <w:lvlText w:val="o"/>
+      <w:lvlJc w:val="left"/>
+      <w:pPr>
+        <w:ind w:left="5760" w:hanging="360"/>
+      </w:pPr>
+      <w:rPr>
+        <w:rFonts w:ascii="Courier New" w:hAnsi="Courier New" w:cs="Courier New" w:hint="default"/>
+      </w:rPr>
+    </w:lvl>
+    <w:lvl w:ilvl="8" w:tplc="10090005" w:tentative="1">
+      <w:start w:val="1"/>
+      <w:numFmt w:val="bullet"/>
+      <w:lvlText w:val=""/>
+      <w:lvlJc w:val="left"/>
+      <w:pPr>
+        <w:ind w:left="6480" w:hanging="360"/>
+      </w:pPr>
+      <w:rPr>
+        <w:rFonts w:ascii="Wingdings" w:hAnsi="Wingdings" w:hint="default"/>
+      </w:rPr>
+    </w:lvl>
+  </w:abstractNum>
+  <w:num w:numId="1">
+    <w:abstractNumId w:val="0"/>
+  </w:num>
+</w:numbering>
 </file>
 
 <file path=word/styles.xml><?xml version="1.0" encoding="utf-8"?>
@@ -1224,6 +1463,17 @@
       <w:szCs w:val="24"/>
     </w:rPr>
   </w:style>
+  <w:style w:type="paragraph" w:styleId="ListParagraph">
+    <w:name w:val="List Paragraph"/>
+    <w:basedOn w:val="Normal"/>
+    <w:uiPriority w:val="34"/>
+    <w:qFormat/>
+    <w:rsid w:val="006E0D28"/>
+    <w:pPr>
+      <w:ind w:left="720"/>
+      <w:contextualSpacing/>
+    </w:pPr>
+  </w:style>
 </w:styles>
 </file>
 

</xml_diff>

<commit_message>
I added some of my thoughts and changed a bit of the formatting.
</commit_message>
<xml_diff>
--- a/Master Brainstorming List.docx
+++ b/Master Brainstorming List.docx
@@ -3,6 +3,9 @@
 <w:document xmlns:wpc="http://schemas.microsoft.com/office/word/2010/wordprocessingCanvas" xmlns:cx="http://schemas.microsoft.com/office/drawing/2014/chartex" xmlns:cx1="http://schemas.microsoft.com/office/drawing/2015/9/8/chartex" xmlns:cx2="http://schemas.microsoft.com/office/drawing/2015/10/21/chartex" xmlns:cx3="http://schemas.microsoft.com/office/drawing/2016/5/9/chartex" xmlns:cx4="http://schemas.microsoft.com/office/drawing/2016/5/10/chartex" xmlns:cx5="http://schemas.microsoft.com/office/drawing/2016/5/11/chartex" xmlns:cx6="http://schemas.microsoft.com/office/drawing/2016/5/12/chartex" xmlns:cx7="http://schemas.microsoft.com/office/drawing/2016/5/13/chartex" xmlns:cx8="http://schemas.microsoft.com/office/drawing/2016/5/14/chartex" xmlns:mc="http://schemas.openxmlformats.org/markup-compatibility/2006" xmlns:aink="http://schemas.microsoft.com/office/drawing/2016/ink" xmlns:am3d="http://schemas.microsoft.com/office/drawing/2017/model3d" xmlns:o="urn:schemas-microsoft-com:office:office" xmlns:r="http://schemas.openxmlformats.org/officeDocument/2006/relationships" xmlns:m="http://schemas.openxmlformats.org/officeDocument/2006/math" xmlns:v="urn:schemas-microsoft-com:vml" xmlns:wp14="http://schemas.microsoft.com/office/word/2010/wordprocessingDrawing" xmlns:wp="http://schemas.openxmlformats.org/drawingml/2006/wordprocessingDrawing" xmlns:w10="urn:schemas-microsoft-com:office:word" xmlns:w="http://schemas.openxmlformats.org/wordprocessingml/2006/main" xmlns:w14="http://schemas.microsoft.com/office/word/2010/wordml" xmlns:w15="http://schemas.microsoft.com/office/word/2012/wordml" xmlns:w16cid="http://schemas.microsoft.com/office/word/2016/wordml/cid" xmlns:w16se="http://schemas.microsoft.com/office/word/2015/wordml/symex" xmlns:wpg="http://schemas.microsoft.com/office/word/2010/wordprocessingGroup" xmlns:wpi="http://schemas.microsoft.com/office/word/2010/wordprocessingInk" xmlns:wne="http://schemas.microsoft.com/office/word/2006/wordml" xmlns:wps="http://schemas.microsoft.com/office/word/2010/wordprocessingShape" mc:Ignorable="w14 w15 w16se w16cid wp14">
   <w:body>
     <w:p>
+      <w:pPr>
+        <w:spacing w:after="0"/>
+      </w:pPr>
       <w:r>
         <w:t>Hello All. To organize our thoughts here is a ma</w:t>
       </w:r>
@@ -35,6 +38,9 @@
       </w:r>
     </w:p>
     <w:p>
+      <w:pPr>
+        <w:spacing w:after="0"/>
+      </w:pPr>
       <w:r>
         <w:t>Feel free to lock in ideas by indicating “confirmed” next to popular points. For now</w:t>
       </w:r>
@@ -54,6 +60,9 @@
       <w:proofErr w:type="gramEnd"/>
     </w:p>
     <w:p>
+      <w:pPr>
+        <w:spacing w:after="0"/>
+      </w:pPr>
       <w:r>
         <w:t xml:space="preserve">I am going to just barf a whole bunch of stuff out. </w:t>
       </w:r>
@@ -93,8 +102,15 @@
         <w:t>ow their printer out the window!</w:t>
       </w:r>
     </w:p>
-    <w:p/>
-    <w:p>
+    <w:p>
+      <w:pPr>
+        <w:spacing w:after="0"/>
+      </w:pPr>
+    </w:p>
+    <w:p>
+      <w:pPr>
+        <w:spacing w:after="0"/>
+      </w:pPr>
       <w:r>
         <w:rPr>
           <w:rStyle w:val="Heading3Char"/>
@@ -103,6 +119,14 @@
       </w:r>
       <w:r>
         <w:br/>
+      </w:r>
+      <w:r>
+        <w:rPr>
+          <w:color w:val="FF0000"/>
+        </w:rPr>
+        <w:t>*</w:t>
+      </w:r>
+      <w:r>
         <w:t>Bullet Hell</w:t>
       </w:r>
       <w:r>
@@ -126,6 +150,7 @@
           <w:ilvl w:val="0"/>
           <w:numId w:val="1"/>
         </w:numPr>
+        <w:spacing w:after="0"/>
       </w:pPr>
       <w:r>
         <w:t xml:space="preserve">If we did the </w:t>
@@ -140,6 +165,34 @@
       </w:r>
     </w:p>
     <w:p>
+      <w:pPr>
+        <w:pStyle w:val="ListParagraph"/>
+        <w:numPr>
+          <w:ilvl w:val="0"/>
+          <w:numId w:val="1"/>
+        </w:numPr>
+        <w:spacing w:after="0"/>
+        <w:rPr>
+          <w:color w:val="FF0000"/>
+        </w:rPr>
+      </w:pPr>
+      <w:r>
+        <w:rPr>
+          <w:color w:val="FF0000"/>
+        </w:rPr>
+        <w:t xml:space="preserve">We could do </w:t>
+      </w:r>
+      <w:r>
+        <w:rPr>
+          <w:color w:val="FF0000"/>
+        </w:rPr>
+        <w:t>something that involves bringing color back to the world after it was taken by some grey/black and white villain, or maybe the villain wants to keep all the color for himself.</w:t>
+      </w:r>
+    </w:p>
+    <w:p>
+      <w:pPr>
+        <w:spacing w:after="0"/>
+      </w:pPr>
       <w:r>
         <w:t>10 second gameplay</w:t>
       </w:r>
@@ -147,11 +200,31 @@
         <w:t xml:space="preserve"> – would rather not do this one</w:t>
       </w:r>
       <w:r>
-        <w:br/>
+        <w:t xml:space="preserve"> </w:t>
+      </w:r>
+      <w:r>
+        <w:rPr>
+          <w:color w:val="FF0000"/>
+        </w:rPr>
+        <w:t>(I agree)</w:t>
+      </w:r>
+      <w:r>
+        <w:rPr>
+          <w:color w:val="FF0000"/>
+        </w:rPr>
+        <w:br/>
+      </w:r>
+      <w:r>
         <w:t>Other</w:t>
       </w:r>
     </w:p>
     <w:p>
+      <w:pPr>
+        <w:spacing w:after="0"/>
+        <w:rPr>
+          <w:color w:val="FF0000"/>
+        </w:rPr>
+      </w:pPr>
       <w:r>
         <w:rPr>
           <w:rStyle w:val="Heading3Char"/>
@@ -186,6 +259,14 @@
       </w:r>
       <w:r>
         <w:br/>
+      </w:r>
+      <w:r>
+        <w:rPr>
+          <w:color w:val="FF0000"/>
+        </w:rPr>
+        <w:t>*</w:t>
+      </w:r>
+      <w:r>
         <w:t>Levels or Continuous</w:t>
       </w:r>
       <w:r>
@@ -193,6 +274,19 @@
       </w:r>
       <w:r>
         <w:br/>
+      </w:r>
+      <w:r>
+        <w:rPr>
+          <w:color w:val="FF0000"/>
+        </w:rPr>
+        <w:t>Procedurally generated levels/maps? Too ambitious?</w:t>
+      </w:r>
+    </w:p>
+    <w:p>
+      <w:pPr>
+        <w:spacing w:after="0"/>
+      </w:pPr>
+      <w:r>
         <w:t>RPG</w:t>
       </w:r>
       <w:r>
@@ -212,6 +306,14 @@
       </w:r>
     </w:p>
     <w:p>
+      <w:pPr>
+        <w:spacing w:after="0"/>
+      </w:pPr>
+    </w:p>
+    <w:p>
+      <w:pPr>
+        <w:spacing w:after="0"/>
+      </w:pPr>
       <w:r>
         <w:rPr>
           <w:rStyle w:val="Heading3Char"/>
@@ -220,6 +322,14 @@
       </w:r>
       <w:r>
         <w:br/>
+      </w:r>
+      <w:r>
+        <w:rPr>
+          <w:color w:val="FF0000"/>
+        </w:rPr>
+        <w:t>*</w:t>
+      </w:r>
+      <w:r>
         <w:t>Top Down</w:t>
       </w:r>
       <w:r>
@@ -270,388 +380,459 @@
       </w:r>
       <w:r>
         <w:br/>
+        <w:t>Zoom Level for all of the above</w:t>
+      </w:r>
+      <w:r>
+        <w:br/>
       </w:r>
       <w:r>
         <w:lastRenderedPageBreak/>
-        <w:t>Zoom Level for all of the above</w:t>
-      </w:r>
-      <w:r>
-        <w:br/>
         <w:t>First Person</w:t>
       </w:r>
       <w:r>
         <w:t xml:space="preserve"> - nah</w:t>
-      </w:r>
-      <w:r>
-        <w:br/>
-      </w:r>
-      <w:r>
-        <w:t>3d? Maybe ambitious</w:t>
-      </w:r>
-      <w:r>
-        <w:t xml:space="preserve"> – unity handles this well, </w:t>
-      </w:r>
-      <w:r>
-        <w:t>if</w:t>
-      </w:r>
-      <w:r>
-        <w:t xml:space="preserve"> we don’t mess with the camera too much.</w:t>
-      </w:r>
-    </w:p>
-    <w:p>
-      <w:r>
-        <w:rPr>
-          <w:rStyle w:val="Heading3Char"/>
-        </w:rPr>
-        <w:t>Environment</w:t>
-      </w:r>
-      <w:r>
-        <w:br/>
-        <w:t>Space</w:t>
-      </w:r>
-      <w:r>
-        <w:br/>
-        <w:t>Boat</w:t>
-      </w:r>
-      <w:r>
-        <w:t>s</w:t>
-      </w:r>
-      <w:r>
-        <w:t xml:space="preserve"> - nah</w:t>
-      </w:r>
-      <w:r>
-        <w:br/>
-        <w:t>Farm</w:t>
-      </w:r>
-      <w:r>
-        <w:t xml:space="preserve"> - nah</w:t>
-      </w:r>
-      <w:r>
-        <w:br/>
-        <w:t>Forest</w:t>
-      </w:r>
-      <w:r>
-        <w:br/>
-        <w:t>Cave</w:t>
-      </w:r>
-      <w:r>
-        <w:br/>
-        <w:t>School</w:t>
-      </w:r>
-      <w:r>
-        <w:t xml:space="preserve"> -already here enough</w:t>
-      </w:r>
-      <w:r>
-        <w:br/>
-        <w:t>Castle</w:t>
-      </w:r>
-      <w:r>
-        <w:br/>
-        <w:t>Indoors</w:t>
-      </w:r>
-      <w:r>
-        <w:br/>
-        <w:t>General Fantasy</w:t>
-      </w:r>
-      <w:r>
-        <w:br/>
-        <w:t xml:space="preserve">General </w:t>
-      </w:r>
-      <w:proofErr w:type="spellStart"/>
-      <w:r>
-        <w:t>SciFi</w:t>
-      </w:r>
-      <w:proofErr w:type="spellEnd"/>
-      <w:r>
-        <w:br/>
-        <w:t>City</w:t>
-      </w:r>
-      <w:r>
-        <w:br/>
-        <w:t xml:space="preserve">Trees and </w:t>
-      </w:r>
-      <w:proofErr w:type="gramStart"/>
-      <w:r>
-        <w:t>Branches :p</w:t>
-      </w:r>
-      <w:proofErr w:type="gramEnd"/>
-      <w:r>
-        <w:t xml:space="preserve"> if only.</w:t>
-      </w:r>
-      <w:r>
-        <w:br/>
-        <w:t>Small/Miniature</w:t>
-      </w:r>
-    </w:p>
-    <w:p>
-      <w:r>
-        <w:rPr>
-          <w:rStyle w:val="Heading3Char"/>
-        </w:rPr>
-        <w:t xml:space="preserve">Player </w:t>
-      </w:r>
-      <w:r>
-        <w:rPr>
-          <w:rStyle w:val="Heading3Char"/>
-        </w:rPr>
-        <w:t>Power Origin (Projectiles)</w:t>
-      </w:r>
-      <w:r>
-        <w:br/>
-        <w:t>Technology/Physical Weaponry</w:t>
-      </w:r>
-      <w:r>
-        <w:br/>
-        <w:t>Ninja Stuff</w:t>
-      </w:r>
-      <w:r>
-        <w:br/>
-        <w:t>Magic/Deity</w:t>
-      </w:r>
-      <w:r>
-        <w:br/>
-        <w:t>Biology/Mutation/Goo</w:t>
-      </w:r>
-      <w:r>
-        <w:br/>
-        <w:t>Elemental</w:t>
-      </w:r>
-      <w:r>
-        <w:br/>
-        <w:t>Pets?</w:t>
-      </w:r>
-      <w:r>
-        <w:br/>
-        <w:t>School Supplies</w:t>
-      </w:r>
-      <w:r>
-        <w:t xml:space="preserve"> -STAPLER! STAPLER! STAPLER!</w:t>
-      </w:r>
-      <w:r>
-        <w:br/>
-        <w:t>Light</w:t>
-      </w:r>
-      <w:r>
-        <w:br/>
-        <w:t>Ink</w:t>
-      </w:r>
-      <w:r>
-        <w:br/>
-        <w:t>The power of dank memes</w:t>
-      </w:r>
-    </w:p>
-    <w:p>
-      <w:r>
-        <w:rPr>
-          <w:rStyle w:val="Heading3Char"/>
-        </w:rPr>
-        <w:t>Technology Level</w:t>
-      </w:r>
-      <w:r>
-        <w:br/>
-        <w:t>Pre-Gunpowder</w:t>
-      </w:r>
-      <w:r>
-        <w:br/>
-        <w:t>Colonial (</w:t>
-      </w:r>
-      <w:r>
-        <w:t>Flintlock/</w:t>
-      </w:r>
-      <w:r>
-        <w:t>Early Gunpowder era)</w:t>
-      </w:r>
-      <w:r>
-        <w:br/>
-        <w:t>Steam Punk/Clockwork</w:t>
-      </w:r>
-      <w:r>
-        <w:t xml:space="preserve"> – </w:t>
-      </w:r>
-      <w:proofErr w:type="spellStart"/>
-      <w:r>
-        <w:t>pls</w:t>
-      </w:r>
-      <w:proofErr w:type="spellEnd"/>
-      <w:r>
-        <w:t xml:space="preserve"> no</w:t>
-      </w:r>
-      <w:r>
-        <w:br/>
-        <w:t>Modern</w:t>
-      </w:r>
-      <w:r>
-        <w:br/>
-        <w:t xml:space="preserve">Future </w:t>
-      </w:r>
-      <w:r>
-        <w:t>(</w:t>
-      </w:r>
-      <w:r>
-        <w:t>Lasers Pew pew</w:t>
-      </w:r>
-      <w:r>
-        <w:t>)</w:t>
-      </w:r>
-    </w:p>
-    <w:p>
-      <w:r>
-        <w:rPr>
-          <w:rStyle w:val="Heading3Char"/>
-        </w:rPr>
-        <w:t>Antagonist Characters</w:t>
-      </w:r>
-      <w:r>
-        <w:t xml:space="preserve"> </w:t>
-      </w:r>
-      <w:r>
-        <w:br/>
-        <w:t>(</w:t>
-      </w:r>
-      <w:proofErr w:type="spellStart"/>
-      <w:r>
-        <w:t>Im</w:t>
-      </w:r>
-      <w:proofErr w:type="spellEnd"/>
-      <w:r>
-        <w:t xml:space="preserve"> stuck on Grey themed so far)</w:t>
-      </w:r>
-      <w:r>
-        <w:t xml:space="preserve"> – morally grey characters would be great, but that means writing one</w:t>
-      </w:r>
-      <w:r>
-        <w:br/>
-      </w:r>
-      <w:r>
-        <w:t xml:space="preserve">Incarnations </w:t>
-      </w:r>
-      <w:proofErr w:type="gramStart"/>
-      <w:r>
-        <w:t>of :</w:t>
-      </w:r>
-      <w:proofErr w:type="gramEnd"/>
-      <w:r>
-        <w:br/>
-      </w:r>
-      <w:r>
-        <w:t>Boredom</w:t>
-      </w:r>
-      <w:r>
-        <w:t xml:space="preserve"> – with greyscale this would be kind of amazing</w:t>
-      </w:r>
-      <w:r>
-        <w:br/>
-        <w:t>Pacifism</w:t>
-      </w:r>
-      <w:r>
-        <w:br/>
-      </w:r>
-      <w:r>
-        <w:lastRenderedPageBreak/>
-        <w:t>Quiet</w:t>
-      </w:r>
-      <w:r>
-        <w:br/>
-        <w:t>Procrastination</w:t>
-      </w:r>
-      <w:r>
-        <w:br/>
-        <w:t>Balance/OCD</w:t>
-      </w:r>
-      <w:r>
-        <w:br/>
-        <w:t>Age</w:t>
-      </w:r>
-    </w:p>
-    <w:p>
-      <w:r>
-        <w:rPr>
-          <w:rStyle w:val="Heading3Char"/>
-        </w:rPr>
-        <w:t>Potential Playable/</w:t>
-      </w:r>
-      <w:r>
-        <w:rPr>
-          <w:rStyle w:val="Heading3Char"/>
-        </w:rPr>
-        <w:t>Allied Characters</w:t>
-      </w:r>
-      <w:r>
-        <w:br/>
-        <w:t>The Brothers Grey (4?)</w:t>
-      </w:r>
-      <w:r>
-        <w:br/>
-      </w:r>
-      <w:proofErr w:type="spellStart"/>
-      <w:r>
-        <w:rPr>
-          <w:color w:val="5F497A" w:themeColor="accent4" w:themeShade="BF"/>
-        </w:rPr>
-        <w:t>Gray</w:t>
-      </w:r>
-      <w:r>
-        <w:rPr>
-          <w:color w:val="5F497A" w:themeColor="accent4" w:themeShade="BF"/>
-        </w:rPr>
-        <w:t>belle</w:t>
-      </w:r>
-      <w:proofErr w:type="spellEnd"/>
-      <w:r>
-        <w:rPr>
-          <w:color w:val="5F497A" w:themeColor="accent4" w:themeShade="BF"/>
-        </w:rPr>
-        <w:t xml:space="preserve">, Tender of the </w:t>
-      </w:r>
-      <w:proofErr w:type="spellStart"/>
-      <w:r>
-        <w:rPr>
-          <w:color w:val="5F497A" w:themeColor="accent4" w:themeShade="BF"/>
-        </w:rPr>
-        <w:t>Gravens</w:t>
-      </w:r>
-      <w:proofErr w:type="spellEnd"/>
-      <w:r>
-        <w:t xml:space="preserve"> (</w:t>
-      </w:r>
-      <w:proofErr w:type="spellStart"/>
-      <w:r>
-        <w:t>Im</w:t>
-      </w:r>
-      <w:proofErr w:type="spellEnd"/>
-      <w:r>
-        <w:t xml:space="preserve"> building this one even if we don’t use it. Got </w:t>
-      </w:r>
-      <w:proofErr w:type="gramStart"/>
-      <w:r>
-        <w:t>a good idea</w:t>
-      </w:r>
-      <w:proofErr w:type="gramEnd"/>
-      <w:r>
-        <w:t>)</w:t>
-      </w:r>
-      <w:r>
-        <w:br/>
-        <w:t>Black, The Grayscale</w:t>
-      </w:r>
-      <w:r>
-        <w:t xml:space="preserve"> – personal favorite</w:t>
-      </w:r>
-      <w:r>
-        <w:br/>
-        <w:t>Bleat-Bert the Wonder Goat</w:t>
-      </w:r>
-      <w:r>
-        <w:t xml:space="preserve"> – contending with black.</w:t>
       </w:r>
       <w:bookmarkStart w:id="0" w:name="_GoBack"/>
       <w:bookmarkEnd w:id="0"/>
-    </w:p>
-    <w:p>
+      <w:r>
+        <w:br/>
+      </w:r>
+      <w:r>
+        <w:t>3d? Maybe ambitious</w:t>
+      </w:r>
+      <w:r>
+        <w:t xml:space="preserve"> – unity handles this well, </w:t>
+      </w:r>
+      <w:r>
+        <w:t>if</w:t>
+      </w:r>
+      <w:r>
+        <w:t xml:space="preserve"> we don’t mess with the camera too much.</w:t>
+      </w:r>
+    </w:p>
+    <w:p>
+      <w:pPr>
+        <w:spacing w:after="0"/>
+        <w:rPr>
+          <w:color w:val="FF0000"/>
+        </w:rPr>
+      </w:pPr>
+      <w:r>
+        <w:rPr>
+          <w:color w:val="FF0000"/>
+        </w:rPr>
+        <w:t xml:space="preserve">Orthographic 3D – It is explained here </w:t>
+      </w:r>
+      <w:hyperlink r:id="rId5" w:history="1">
+        <w:r>
+          <w:rPr>
+            <w:rStyle w:val="Hyperlink"/>
+          </w:rPr>
+          <w:t>https://docs.unity3d.com/Manual/2Dor3D.html</w:t>
+        </w:r>
+      </w:hyperlink>
+    </w:p>
+    <w:p>
+      <w:pPr>
+        <w:spacing w:after="0"/>
+      </w:pPr>
+    </w:p>
+    <w:p>
+      <w:pPr>
+        <w:spacing w:after="0"/>
+      </w:pPr>
       <w:r>
         <w:rPr>
           <w:rStyle w:val="Heading3Char"/>
         </w:rPr>
+        <w:t>Environment</w:t>
+      </w:r>
+      <w:r>
+        <w:br/>
+        <w:t>Space</w:t>
+      </w:r>
+      <w:r>
+        <w:br/>
+        <w:t>Boat</w:t>
+      </w:r>
+      <w:r>
+        <w:t>s</w:t>
+      </w:r>
+      <w:r>
+        <w:t xml:space="preserve"> - nah</w:t>
+      </w:r>
+      <w:r>
+        <w:br/>
+        <w:t>Farm</w:t>
+      </w:r>
+      <w:r>
+        <w:t xml:space="preserve"> - nah</w:t>
+      </w:r>
+      <w:r>
+        <w:br/>
+        <w:t>Forest</w:t>
+      </w:r>
+      <w:r>
+        <w:br/>
+        <w:t>Cave</w:t>
+      </w:r>
+      <w:r>
+        <w:br/>
+        <w:t>School</w:t>
+      </w:r>
+      <w:r>
+        <w:t xml:space="preserve"> -already here enough</w:t>
+      </w:r>
+      <w:r>
+        <w:br/>
+        <w:t>Castle</w:t>
+      </w:r>
+      <w:r>
+        <w:br/>
+        <w:t>Indoors</w:t>
+      </w:r>
+      <w:r>
+        <w:br/>
+      </w:r>
+      <w:r>
+        <w:rPr>
+          <w:color w:val="FF0000"/>
+        </w:rPr>
+        <w:t>*</w:t>
+      </w:r>
+      <w:r>
+        <w:t>General Fantasy</w:t>
+      </w:r>
+      <w:r>
+        <w:br/>
+      </w:r>
+      <w:r>
+        <w:rPr>
+          <w:color w:val="FF0000"/>
+        </w:rPr>
+        <w:t>*</w:t>
+      </w:r>
+      <w:r>
+        <w:t xml:space="preserve">General </w:t>
+      </w:r>
+      <w:proofErr w:type="spellStart"/>
+      <w:r>
+        <w:t>SciFi</w:t>
+      </w:r>
+      <w:proofErr w:type="spellEnd"/>
+      <w:r>
+        <w:br/>
+        <w:t>City</w:t>
+      </w:r>
+      <w:r>
+        <w:br/>
+        <w:t xml:space="preserve">Trees and </w:t>
+      </w:r>
+      <w:proofErr w:type="gramStart"/>
+      <w:r>
+        <w:t>Branches :p</w:t>
+      </w:r>
+      <w:proofErr w:type="gramEnd"/>
+      <w:r>
+        <w:t xml:space="preserve"> if only.</w:t>
+      </w:r>
+      <w:r>
+        <w:br/>
+        <w:t>Small/Miniature</w:t>
+      </w:r>
+    </w:p>
+    <w:p>
+      <w:pPr>
+        <w:spacing w:after="0"/>
+      </w:pPr>
+      <w:r>
+        <w:rPr>
+          <w:rStyle w:val="Heading3Char"/>
+        </w:rPr>
+        <w:t xml:space="preserve">Player </w:t>
+      </w:r>
+      <w:r>
+        <w:rPr>
+          <w:rStyle w:val="Heading3Char"/>
+        </w:rPr>
+        <w:t>Power Origin (Projectiles)</w:t>
+      </w:r>
+      <w:r>
+        <w:br/>
+        <w:t>Technology/Physical Weaponry</w:t>
+      </w:r>
+      <w:r>
+        <w:br/>
+        <w:t>Ninja Stuff</w:t>
+      </w:r>
+      <w:r>
+        <w:br/>
+        <w:t>Magic/Deity</w:t>
+      </w:r>
+      <w:r>
+        <w:br/>
+        <w:t>Biology/Mutation/Goo</w:t>
+      </w:r>
+      <w:r>
+        <w:br/>
+        <w:t>Elemental</w:t>
+      </w:r>
+      <w:r>
+        <w:br/>
+        <w:t>Pets?</w:t>
+      </w:r>
+      <w:r>
+        <w:br/>
+        <w:t>School Supplies</w:t>
+      </w:r>
+      <w:r>
+        <w:t xml:space="preserve"> -STAPLER! STAPLER! STAPLER!</w:t>
+      </w:r>
+      <w:r>
+        <w:br/>
+        <w:t>Light</w:t>
+      </w:r>
+      <w:r>
+        <w:br/>
+        <w:t>Ink</w:t>
+      </w:r>
+      <w:r>
+        <w:br/>
+        <w:t>The power of dank memes</w:t>
+      </w:r>
+    </w:p>
+    <w:p>
+      <w:pPr>
+        <w:spacing w:after="0"/>
+        <w:rPr>
+          <w:rStyle w:val="Heading3Char"/>
+        </w:rPr>
+      </w:pPr>
+    </w:p>
+    <w:p>
+      <w:pPr>
+        <w:spacing w:after="0"/>
+      </w:pPr>
+      <w:r>
+        <w:rPr>
+          <w:rStyle w:val="Heading3Char"/>
+        </w:rPr>
+        <w:t>Technology Level</w:t>
+      </w:r>
+      <w:r>
+        <w:br/>
+        <w:t>Pre-Gunpowder</w:t>
+      </w:r>
+      <w:r>
+        <w:br/>
+        <w:t>Colonial (</w:t>
+      </w:r>
+      <w:r>
+        <w:t>Flintlock/</w:t>
+      </w:r>
+      <w:r>
+        <w:t>Early Gunpowder era)</w:t>
+      </w:r>
+      <w:r>
+        <w:br/>
+        <w:t>Steam Punk/Clockwork</w:t>
+      </w:r>
+      <w:r>
+        <w:t xml:space="preserve"> – </w:t>
+      </w:r>
+      <w:proofErr w:type="spellStart"/>
+      <w:r>
+        <w:t>pls</w:t>
+      </w:r>
+      <w:proofErr w:type="spellEnd"/>
+      <w:r>
+        <w:t xml:space="preserve"> no</w:t>
+      </w:r>
+      <w:r>
+        <w:br/>
+        <w:t>Modern</w:t>
+      </w:r>
+      <w:r>
+        <w:br/>
+        <w:t xml:space="preserve">Future </w:t>
+      </w:r>
+      <w:r>
+        <w:t>(</w:t>
+      </w:r>
+      <w:r>
+        <w:t>Lasers Pew pew</w:t>
+      </w:r>
+      <w:r>
+        <w:t>)</w:t>
+      </w:r>
+    </w:p>
+    <w:p>
+      <w:pPr>
+        <w:spacing w:after="0"/>
+        <w:rPr>
+          <w:color w:val="FF0000"/>
+        </w:rPr>
+      </w:pPr>
+      <w:r>
+        <w:rPr>
+          <w:rStyle w:val="Heading3Char"/>
+        </w:rPr>
+        <w:t>Antagonist Characters</w:t>
+      </w:r>
+      <w:r>
+        <w:t xml:space="preserve"> </w:t>
+      </w:r>
+      <w:r>
+        <w:br/>
+      </w:r>
+    </w:p>
+    <w:p>
+      <w:pPr>
+        <w:spacing w:after="0"/>
+      </w:pPr>
+      <w:r>
+        <w:t>(</w:t>
+      </w:r>
+      <w:proofErr w:type="spellStart"/>
+      <w:r>
+        <w:t>Im</w:t>
+      </w:r>
+      <w:proofErr w:type="spellEnd"/>
+      <w:r>
+        <w:t xml:space="preserve"> stuck on Grey themed so far)</w:t>
+      </w:r>
+      <w:r>
+        <w:t xml:space="preserve"> – morally grey characters would be great, but that means writing one</w:t>
+      </w:r>
+      <w:r>
+        <w:br/>
+      </w:r>
+      <w:r>
+        <w:t xml:space="preserve">Incarnations </w:t>
+      </w:r>
+      <w:proofErr w:type="gramStart"/>
+      <w:r>
+        <w:t>of :</w:t>
+      </w:r>
+      <w:proofErr w:type="gramEnd"/>
+      <w:r>
+        <w:br/>
+      </w:r>
+      <w:r>
+        <w:t>Boredom</w:t>
+      </w:r>
+      <w:r>
+        <w:t xml:space="preserve"> – with greyscale this would be kind of amazing</w:t>
+      </w:r>
+      <w:r>
+        <w:br/>
+      </w:r>
+      <w:r>
+        <w:lastRenderedPageBreak/>
+        <w:t>Pacifism</w:t>
+      </w:r>
+      <w:r>
+        <w:br/>
+        <w:t>Quiet</w:t>
+      </w:r>
+      <w:r>
+        <w:br/>
+        <w:t>Procrastination</w:t>
+      </w:r>
+      <w:r>
+        <w:br/>
+        <w:t>Balance/OCD</w:t>
+      </w:r>
+      <w:r>
+        <w:br/>
+        <w:t>Age</w:t>
+      </w:r>
+    </w:p>
+    <w:p>
+      <w:pPr>
+        <w:spacing w:after="0"/>
+      </w:pPr>
+      <w:r>
+        <w:rPr>
+          <w:rStyle w:val="Heading3Char"/>
+        </w:rPr>
+        <w:t>Potential Playable/</w:t>
+      </w:r>
+      <w:r>
+        <w:rPr>
+          <w:rStyle w:val="Heading3Char"/>
+        </w:rPr>
+        <w:t>Allied Characters</w:t>
+      </w:r>
+      <w:r>
+        <w:br/>
+        <w:t>The Brothers Grey (4?)</w:t>
+      </w:r>
+      <w:r>
+        <w:br/>
+      </w:r>
+      <w:proofErr w:type="spellStart"/>
+      <w:r>
+        <w:rPr>
+          <w:color w:val="5F497A" w:themeColor="accent4" w:themeShade="BF"/>
+        </w:rPr>
+        <w:t>Gray</w:t>
+      </w:r>
+      <w:r>
+        <w:rPr>
+          <w:color w:val="5F497A" w:themeColor="accent4" w:themeShade="BF"/>
+        </w:rPr>
+        <w:t>belle</w:t>
+      </w:r>
+      <w:proofErr w:type="spellEnd"/>
+      <w:r>
+        <w:rPr>
+          <w:color w:val="5F497A" w:themeColor="accent4" w:themeShade="BF"/>
+        </w:rPr>
+        <w:t xml:space="preserve">, Tender of the </w:t>
+      </w:r>
+      <w:proofErr w:type="spellStart"/>
+      <w:r>
+        <w:rPr>
+          <w:color w:val="5F497A" w:themeColor="accent4" w:themeShade="BF"/>
+        </w:rPr>
+        <w:t>Gravens</w:t>
+      </w:r>
+      <w:proofErr w:type="spellEnd"/>
+      <w:r>
+        <w:t xml:space="preserve"> (</w:t>
+      </w:r>
+      <w:proofErr w:type="spellStart"/>
+      <w:r>
+        <w:t>Im</w:t>
+      </w:r>
+      <w:proofErr w:type="spellEnd"/>
+      <w:r>
+        <w:t xml:space="preserve"> building this one even if we don’t use it. Got a good idea)</w:t>
+      </w:r>
+      <w:r>
+        <w:br/>
+        <w:t>Black, The Grayscale</w:t>
+      </w:r>
+      <w:r>
+        <w:t xml:space="preserve"> – personal favorite</w:t>
+      </w:r>
+      <w:r>
+        <w:br/>
+        <w:t>Bleat-Bert the Wonder Goat</w:t>
+      </w:r>
+      <w:r>
+        <w:t xml:space="preserve"> – contending with black.</w:t>
+      </w:r>
+    </w:p>
+    <w:p>
+      <w:pPr>
+        <w:spacing w:after="0"/>
+      </w:pPr>
+      <w:r>
+        <w:rPr>
+          <w:rStyle w:val="Heading3Char"/>
+        </w:rPr>
         <w:t xml:space="preserve">The </w:t>
       </w:r>
       <w:r>
@@ -694,6 +875,9 @@
       </w:r>
     </w:p>
     <w:p>
+      <w:pPr>
+        <w:spacing w:after="0"/>
+      </w:pPr>
       <w:r>
         <w:rPr>
           <w:rStyle w:val="Heading3Char"/>
@@ -1474,6 +1658,29 @@
       <w:contextualSpacing/>
     </w:pPr>
   </w:style>
+  <w:style w:type="character" w:styleId="Hyperlink">
+    <w:name w:val="Hyperlink"/>
+    <w:basedOn w:val="DefaultParagraphFont"/>
+    <w:uiPriority w:val="99"/>
+    <w:unhideWhenUsed/>
+    <w:rsid w:val="00825853"/>
+    <w:rPr>
+      <w:color w:val="0000FF" w:themeColor="hyperlink"/>
+      <w:u w:val="single"/>
+    </w:rPr>
+  </w:style>
+  <w:style w:type="character" w:styleId="UnresolvedMention">
+    <w:name w:val="Unresolved Mention"/>
+    <w:basedOn w:val="DefaultParagraphFont"/>
+    <w:uiPriority w:val="99"/>
+    <w:semiHidden/>
+    <w:unhideWhenUsed/>
+    <w:rsid w:val="00825853"/>
+    <w:rPr>
+      <w:color w:val="808080"/>
+      <w:shd w:val="clear" w:color="auto" w:fill="E6E6E6"/>
+    </w:rPr>
+  </w:style>
 </w:styles>
 </file>
 

</xml_diff>